<commit_message>
Update [GDD] Examen Design Document.docx
</commit_message>
<xml_diff>
--- a/Documentation/[GDD] Examen Design Document.docx
+++ b/Documentation/[GDD] Examen Design Document.docx
@@ -1455,30 +1455,6 @@
           <w:sz w:val="22"/>
         </w:rPr>
         <w:fldChar w:fldCharType="end"/>
-      </w:r>
-      <w:r>
-        <w:rPr>
-          <w:noProof/>
-        </w:rPr>
-        <w:t xml:space="preserve"> </w:t>
-      </w:r>
-      <w:r>
-        <w:rPr>
-          <w:noProof/>
-        </w:rPr>
-        <w:t>Target Audience</w:t>
-      </w:r>
-      <w:r>
-        <w:rPr>
-          <w:noProof/>
-        </w:rPr>
-        <w:tab/>
-      </w:r>
-      <w:r>
-        <w:rPr>
-          <w:noProof/>
-        </w:rPr>
-        <w:t>4</w:t>
       </w:r>
     </w:p>
     <w:p/>
@@ -6433,9 +6409,9 @@
   <w:rsids>
     <w:rsidRoot w:val="00CF672C"/>
     <w:rsid w:val="0009513E"/>
-    <w:rsid w:val="002A7A3C"/>
     <w:rsid w:val="005A4BA3"/>
     <w:rsid w:val="00661824"/>
+    <w:rsid w:val="009B0E03"/>
     <w:rsid w:val="00B047E3"/>
     <w:rsid w:val="00CF672C"/>
     <w:rsid w:val="00E04A1A"/>

</xml_diff>